<commit_message>
Começando o tópico atividades desenvolvidas
</commit_message>
<xml_diff>
--- a/Coordenadoria de Educação Profissional.docx
+++ b/Coordenadoria de Educação Profissional.docx
@@ -768,7 +768,6 @@
         </w:rPr>
         <w:t>pessoas com deficiência (</w:t>
       </w:r>
-      <w:proofErr w:type="spellStart"/>
       <w:r>
         <w:rPr>
           <w:rFonts w:ascii="Arial" w:hAnsi="Arial" w:cs="Arial"/>
@@ -777,7 +776,6 @@
         </w:rPr>
         <w:t>PCD’s</w:t>
       </w:r>
-      <w:proofErr w:type="spellEnd"/>
       <w:r>
         <w:rPr>
           <w:rFonts w:ascii="Arial" w:hAnsi="Arial" w:cs="Arial"/>
@@ -834,15 +832,98 @@
     <w:p>
       <w:pPr>
         <w:spacing w:line="360" w:lineRule="auto"/>
-        <w:jc w:val="center"/>
-        <w:rPr>
-          <w:rFonts w:ascii="Arial" w:hAnsi="Arial" w:cs="Arial"/>
-          <w:b/>
-          <w:bCs/>
-          <w:sz w:val="32"/>
-          <w:szCs w:val="32"/>
-        </w:rPr>
-      </w:pPr>
+        <w:rPr>
+          <w:rFonts w:ascii="Arial" w:hAnsi="Arial" w:cs="Arial"/>
+          <w:sz w:val="24"/>
+          <w:szCs w:val="24"/>
+        </w:rPr>
+      </w:pPr>
+      <w:r>
+        <w:rPr>
+          <w:rFonts w:ascii="Arial" w:hAnsi="Arial" w:cs="Arial"/>
+          <w:sz w:val="24"/>
+          <w:szCs w:val="24"/>
+        </w:rPr>
+        <w:t xml:space="preserve">Durante o período de estágio descrito, foi desenvolvida uma aplicação web envolvendo as tecnologias: Angular (framework), .NET 7 (framework), SqlServer (banco de dados). Para tal, foram aplicadas as seguintes </w:t>
+      </w:r>
+      <w:r>
+        <w:rPr>
+          <w:rFonts w:ascii="Arial" w:hAnsi="Arial" w:cs="Arial"/>
+          <w:sz w:val="24"/>
+          <w:szCs w:val="24"/>
+        </w:rPr>
+        <w:t>demandas</w:t>
+      </w:r>
+      <w:r>
+        <w:rPr>
+          <w:rFonts w:ascii="Arial" w:hAnsi="Arial" w:cs="Arial"/>
+          <w:sz w:val="24"/>
+          <w:szCs w:val="24"/>
+        </w:rPr>
+        <w:t xml:space="preserve">: </w:t>
+      </w:r>
+    </w:p>
+    <w:p>
+      <w:pPr>
+        <w:spacing w:line="360" w:lineRule="auto"/>
+        <w:rPr>
+          <w:rFonts w:ascii="Arial" w:hAnsi="Arial" w:cs="Arial"/>
+          <w:sz w:val="24"/>
+          <w:szCs w:val="24"/>
+        </w:rPr>
+      </w:pPr>
+      <w:r>
+        <w:rPr>
+          <w:rFonts w:ascii="Arial" w:hAnsi="Arial" w:cs="Arial"/>
+          <w:sz w:val="24"/>
+          <w:szCs w:val="24"/>
+        </w:rPr>
+        <w:t>- Estudos envolvendo angular e .NET 7;</w:t>
+      </w:r>
+    </w:p>
+    <w:p>
+      <w:pPr>
+        <w:spacing w:line="360" w:lineRule="auto"/>
+        <w:rPr>
+          <w:rFonts w:ascii="Arial" w:hAnsi="Arial" w:cs="Arial"/>
+          <w:sz w:val="24"/>
+          <w:szCs w:val="24"/>
+        </w:rPr>
+      </w:pPr>
+      <w:r>
+        <w:rPr>
+          <w:rFonts w:ascii="Arial" w:hAnsi="Arial" w:cs="Arial"/>
+          <w:sz w:val="24"/>
+          <w:szCs w:val="24"/>
+        </w:rPr>
+        <w:t>- Criação de um projeto CRUD com os frameworks anteriormente citados juntamente com o banco de dados (SqlServer);</w:t>
+      </w:r>
+    </w:p>
+    <w:p>
+      <w:pPr>
+        <w:spacing w:line="360" w:lineRule="auto"/>
+        <w:rPr>
+          <w:rFonts w:ascii="Arial" w:hAnsi="Arial" w:cs="Arial"/>
+          <w:sz w:val="24"/>
+          <w:szCs w:val="24"/>
+        </w:rPr>
+      </w:pPr>
+      <w:r>
+        <w:rPr>
+          <w:rFonts w:ascii="Arial" w:hAnsi="Arial" w:cs="Arial"/>
+          <w:sz w:val="24"/>
+          <w:szCs w:val="24"/>
+        </w:rPr>
+        <w:t xml:space="preserve">- </w:t>
+      </w:r>
+      <w:r>
+        <w:rPr>
+          <w:rFonts w:ascii="Arial" w:hAnsi="Arial" w:cs="Arial"/>
+          <w:sz w:val="24"/>
+          <w:szCs w:val="24"/>
+        </w:rPr>
+        <w:t>Criação de um formulário com validações envolvendo angular;</w:t>
+      </w:r>
     </w:p>
     <w:p>
       <w:pPr>

</xml_diff>

<commit_message>
Rascunho completo do relatório(sem sumário)
</commit_message>
<xml_diff>
--- a/Coordenadoria de Educação Profissional.docx
+++ b/Coordenadoria de Educação Profissional.docx
@@ -34,7 +34,7 @@
                     <pic:cNvPicPr/>
                   </pic:nvPicPr>
                   <pic:blipFill>
-                    <a:blip r:embed="rId4" cstate="print">
+                    <a:blip r:embed="rId5" cstate="print">
                       <a:extLst>
                         <a:ext uri="{28A0092B-C50C-407E-A947-70E740481C1C}">
                           <a14:useLocalDpi xmlns:a14="http://schemas.microsoft.com/office/drawing/2010/main" val="0"/>
@@ -724,17 +724,17 @@
           <w:rFonts w:ascii="Arial" w:hAnsi="Arial" w:cs="Arial"/>
           <w:b/>
           <w:bCs/>
-          <w:sz w:val="28"/>
-          <w:szCs w:val="28"/>
-        </w:rPr>
-      </w:pPr>
-      <w:r>
-        <w:rPr>
-          <w:rFonts w:ascii="Arial" w:hAnsi="Arial" w:cs="Arial"/>
-          <w:b/>
-          <w:bCs/>
-          <w:sz w:val="28"/>
-          <w:szCs w:val="28"/>
+          <w:sz w:val="24"/>
+          <w:szCs w:val="24"/>
+        </w:rPr>
+      </w:pPr>
+      <w:r>
+        <w:rPr>
+          <w:rFonts w:ascii="Arial" w:hAnsi="Arial" w:cs="Arial"/>
+          <w:b/>
+          <w:bCs/>
+          <w:sz w:val="24"/>
+          <w:szCs w:val="24"/>
         </w:rPr>
         <w:t>1</w:t>
       </w:r>
@@ -822,6 +822,73 @@
           <w:sz w:val="24"/>
           <w:szCs w:val="24"/>
         </w:rPr>
+        <w:t>O estágio supervisionad</w:t>
+      </w:r>
+      <w:r>
+        <w:rPr>
+          <w:rFonts w:ascii="Arial" w:hAnsi="Arial" w:cs="Arial"/>
+          <w:sz w:val="24"/>
+          <w:szCs w:val="24"/>
+        </w:rPr>
+        <w:t>o</w:t>
+      </w:r>
+      <w:r>
+        <w:rPr>
+          <w:rFonts w:ascii="Arial" w:hAnsi="Arial" w:cs="Arial"/>
+          <w:sz w:val="24"/>
+          <w:szCs w:val="24"/>
+        </w:rPr>
+        <w:t xml:space="preserve"> tem como objetivo </w:t>
+      </w:r>
+      <w:r>
+        <w:rPr>
+          <w:rFonts w:ascii="Arial" w:hAnsi="Arial" w:cs="Arial"/>
+          <w:sz w:val="24"/>
+          <w:szCs w:val="24"/>
+        </w:rPr>
+        <w:t xml:space="preserve">oferecer aos </w:t>
+      </w:r>
+      <w:r>
+        <w:rPr>
+          <w:rFonts w:ascii="Arial" w:hAnsi="Arial" w:cs="Arial"/>
+          <w:sz w:val="24"/>
+          <w:szCs w:val="24"/>
+        </w:rPr>
+        <w:t xml:space="preserve">estudantes uma visão ampla, privilegiada e de qualidade inerente ao </w:t>
+      </w:r>
+      <w:r>
+        <w:rPr>
+          <w:rFonts w:ascii="Arial" w:hAnsi="Arial" w:cs="Arial"/>
+          <w:sz w:val="24"/>
+          <w:szCs w:val="24"/>
+        </w:rPr>
+        <w:t>mundo do trabalho.</w:t>
+      </w:r>
+      <w:r>
+        <w:rPr>
+          <w:rFonts w:ascii="Arial" w:hAnsi="Arial" w:cs="Arial"/>
+          <w:sz w:val="24"/>
+          <w:szCs w:val="24"/>
+        </w:rPr>
+        <w:t xml:space="preserve"> </w:t>
+      </w:r>
+    </w:p>
+    <w:p>
+      <w:pPr>
+        <w:spacing w:line="360" w:lineRule="auto"/>
+        <w:jc w:val="both"/>
+        <w:rPr>
+          <w:rFonts w:ascii="Arial" w:hAnsi="Arial" w:cs="Arial"/>
+          <w:sz w:val="24"/>
+          <w:szCs w:val="24"/>
+        </w:rPr>
+      </w:pPr>
+      <w:r>
+        <w:rPr>
+          <w:rFonts w:ascii="Arial" w:hAnsi="Arial" w:cs="Arial"/>
+          <w:sz w:val="24"/>
+          <w:szCs w:val="24"/>
+        </w:rPr>
         <w:t xml:space="preserve">O estágio em questão ocorreu no Centro de Pesquisa, Desenvolvimento e Inovação – LDI Dell, </w:t>
       </w:r>
       <w:r>
@@ -958,39 +1025,6 @@
     <w:p>
       <w:pPr>
         <w:spacing w:line="360" w:lineRule="auto"/>
-        <w:jc w:val="both"/>
-        <w:rPr>
-          <w:rFonts w:ascii="Arial" w:hAnsi="Arial" w:cs="Arial"/>
-          <w:sz w:val="28"/>
-          <w:szCs w:val="28"/>
-        </w:rPr>
-      </w:pPr>
-    </w:p>
-    <w:p>
-      <w:pPr>
-        <w:spacing w:line="360" w:lineRule="auto"/>
-        <w:jc w:val="both"/>
-        <w:rPr>
-          <w:rFonts w:ascii="Arial" w:hAnsi="Arial" w:cs="Arial"/>
-          <w:sz w:val="28"/>
-          <w:szCs w:val="28"/>
-        </w:rPr>
-      </w:pPr>
-    </w:p>
-    <w:p>
-      <w:pPr>
-        <w:spacing w:line="360" w:lineRule="auto"/>
-        <w:jc w:val="both"/>
-        <w:rPr>
-          <w:rFonts w:ascii="Arial" w:hAnsi="Arial" w:cs="Arial"/>
-          <w:sz w:val="28"/>
-          <w:szCs w:val="28"/>
-        </w:rPr>
-      </w:pPr>
-    </w:p>
-    <w:p>
-      <w:pPr>
-        <w:spacing w:line="360" w:lineRule="auto"/>
         <w:jc w:val="right"/>
         <w:rPr>
           <w:rFonts w:ascii="Arial" w:hAnsi="Arial" w:cs="Arial"/>
@@ -1013,13 +1047,26 @@
           <w:szCs w:val="28"/>
         </w:rPr>
       </w:pPr>
-      <w:r>
-        <w:rPr>
-          <w:rFonts w:ascii="Arial" w:hAnsi="Arial" w:cs="Arial"/>
-          <w:b/>
-          <w:bCs/>
-          <w:sz w:val="28"/>
-          <w:szCs w:val="28"/>
+    </w:p>
+    <w:p>
+      <w:pPr>
+        <w:spacing w:line="360" w:lineRule="auto"/>
+        <w:jc w:val="right"/>
+        <w:rPr>
+          <w:rFonts w:ascii="Arial" w:hAnsi="Arial" w:cs="Arial"/>
+          <w:b/>
+          <w:bCs/>
+          <w:sz w:val="24"/>
+          <w:szCs w:val="24"/>
+        </w:rPr>
+      </w:pPr>
+      <w:r>
+        <w:rPr>
+          <w:rFonts w:ascii="Arial" w:hAnsi="Arial" w:cs="Arial"/>
+          <w:b/>
+          <w:bCs/>
+          <w:sz w:val="24"/>
+          <w:szCs w:val="24"/>
         </w:rPr>
         <w:t>2</w:t>
       </w:r>
@@ -1259,28 +1306,214 @@
           <w:sz w:val="24"/>
           <w:szCs w:val="24"/>
         </w:rPr>
-        <w:t xml:space="preserve"> para hospedar a aplicação e tornar viável a apresentação, foi utilizado um serviço gratuito disponibilizado</w:t>
-      </w:r>
-      <w:r>
-        <w:rPr>
-          <w:rFonts w:ascii="Arial" w:hAnsi="Arial" w:cs="Arial"/>
-          <w:sz w:val="24"/>
-          <w:szCs w:val="24"/>
-        </w:rPr>
-        <w:t>... (ainda não foi decidido);</w:t>
-      </w:r>
-    </w:p>
-    <w:p>
-      <w:pPr>
-        <w:spacing w:line="360" w:lineRule="auto"/>
-        <w:rPr>
-          <w:rFonts w:ascii="Arial" w:hAnsi="Arial" w:cs="Arial"/>
-          <w:b/>
-          <w:bCs/>
-          <w:sz w:val="28"/>
-          <w:szCs w:val="28"/>
-        </w:rPr>
-      </w:pPr>
+        <w:t xml:space="preserve"> para hospedar a aplicação e tornar viável a apresentação, fo</w:t>
+      </w:r>
+      <w:r>
+        <w:rPr>
+          <w:rFonts w:ascii="Arial" w:hAnsi="Arial" w:cs="Arial"/>
+          <w:sz w:val="24"/>
+          <w:szCs w:val="24"/>
+        </w:rPr>
+        <w:t>ram</w:t>
+      </w:r>
+      <w:r>
+        <w:rPr>
+          <w:rFonts w:ascii="Arial" w:hAnsi="Arial" w:cs="Arial"/>
+          <w:sz w:val="24"/>
+          <w:szCs w:val="24"/>
+        </w:rPr>
+        <w:t xml:space="preserve"> utilizado</w:t>
+      </w:r>
+      <w:r>
+        <w:rPr>
+          <w:rFonts w:ascii="Arial" w:hAnsi="Arial" w:cs="Arial"/>
+          <w:sz w:val="24"/>
+          <w:szCs w:val="24"/>
+        </w:rPr>
+        <w:t>s</w:t>
+      </w:r>
+      <w:r>
+        <w:rPr>
+          <w:rFonts w:ascii="Arial" w:hAnsi="Arial" w:cs="Arial"/>
+          <w:sz w:val="24"/>
+          <w:szCs w:val="24"/>
+        </w:rPr>
+        <w:t xml:space="preserve"> serviço</w:t>
+      </w:r>
+      <w:r>
+        <w:rPr>
+          <w:rFonts w:ascii="Arial" w:hAnsi="Arial" w:cs="Arial"/>
+          <w:sz w:val="24"/>
+          <w:szCs w:val="24"/>
+        </w:rPr>
+        <w:t>s</w:t>
+      </w:r>
+      <w:r>
+        <w:rPr>
+          <w:rFonts w:ascii="Arial" w:hAnsi="Arial" w:cs="Arial"/>
+          <w:sz w:val="24"/>
+          <w:szCs w:val="24"/>
+        </w:rPr>
+        <w:t xml:space="preserve"> gratuito</w:t>
+      </w:r>
+      <w:r>
+        <w:rPr>
+          <w:rFonts w:ascii="Arial" w:hAnsi="Arial" w:cs="Arial"/>
+          <w:sz w:val="24"/>
+          <w:szCs w:val="24"/>
+        </w:rPr>
+        <w:t>s</w:t>
+      </w:r>
+      <w:r>
+        <w:rPr>
+          <w:rFonts w:ascii="Arial" w:hAnsi="Arial" w:cs="Arial"/>
+          <w:sz w:val="24"/>
+          <w:szCs w:val="24"/>
+        </w:rPr>
+        <w:t xml:space="preserve"> disponibilizado</w:t>
+      </w:r>
+      <w:r>
+        <w:rPr>
+          <w:rFonts w:ascii="Arial" w:hAnsi="Arial" w:cs="Arial"/>
+          <w:sz w:val="24"/>
+          <w:szCs w:val="24"/>
+        </w:rPr>
+        <w:t xml:space="preserve">s pela AWS, chamados “AWS </w:t>
+      </w:r>
+      <w:proofErr w:type="spellStart"/>
+      <w:r>
+        <w:rPr>
+          <w:rFonts w:ascii="Arial" w:hAnsi="Arial" w:cs="Arial"/>
+          <w:sz w:val="24"/>
+          <w:szCs w:val="24"/>
+        </w:rPr>
+        <w:t>Amplify</w:t>
+      </w:r>
+      <w:proofErr w:type="spellEnd"/>
+      <w:r>
+        <w:rPr>
+          <w:rFonts w:ascii="Arial" w:hAnsi="Arial" w:cs="Arial"/>
+          <w:sz w:val="24"/>
+          <w:szCs w:val="24"/>
+        </w:rPr>
+        <w:t>”, para o Front-</w:t>
+      </w:r>
+      <w:proofErr w:type="spellStart"/>
+      <w:r>
+        <w:rPr>
+          <w:rFonts w:ascii="Arial" w:hAnsi="Arial" w:cs="Arial"/>
+          <w:sz w:val="24"/>
+          <w:szCs w:val="24"/>
+        </w:rPr>
+        <w:t>End</w:t>
+      </w:r>
+      <w:proofErr w:type="spellEnd"/>
+      <w:r>
+        <w:rPr>
+          <w:rFonts w:ascii="Arial" w:hAnsi="Arial" w:cs="Arial"/>
+          <w:sz w:val="24"/>
+          <w:szCs w:val="24"/>
+        </w:rPr>
+        <w:t>, e “AWS EC2”, para o Back-End.</w:t>
+      </w:r>
+    </w:p>
+    <w:p>
+      <w:pPr>
+        <w:spacing w:line="360" w:lineRule="auto"/>
+        <w:rPr>
+          <w:rFonts w:ascii="Arial" w:hAnsi="Arial" w:cs="Arial"/>
+          <w:sz w:val="24"/>
+          <w:szCs w:val="24"/>
+        </w:rPr>
+      </w:pPr>
+      <w:r>
+        <w:rPr>
+          <w:rFonts w:ascii="Arial" w:hAnsi="Arial" w:cs="Arial"/>
+          <w:sz w:val="24"/>
+          <w:szCs w:val="24"/>
+        </w:rPr>
+        <w:t xml:space="preserve">A participação </w:t>
+      </w:r>
+      <w:r>
+        <w:rPr>
+          <w:rFonts w:ascii="Arial" w:hAnsi="Arial" w:cs="Arial"/>
+          <w:sz w:val="24"/>
+          <w:szCs w:val="24"/>
+        </w:rPr>
+        <w:t xml:space="preserve">proativa e dedicada </w:t>
+      </w:r>
+      <w:r>
+        <w:rPr>
+          <w:rFonts w:ascii="Arial" w:hAnsi="Arial" w:cs="Arial"/>
+          <w:sz w:val="24"/>
+          <w:szCs w:val="24"/>
+        </w:rPr>
+        <w:t>do aluno contribuiu para o desenvolvimento do software desejado</w:t>
+      </w:r>
+      <w:r>
+        <w:rPr>
+          <w:rFonts w:ascii="Arial" w:hAnsi="Arial" w:cs="Arial"/>
+          <w:sz w:val="24"/>
+          <w:szCs w:val="24"/>
+        </w:rPr>
+        <w:t xml:space="preserve">. A pesquisa sobre a metodologia ágil, bem como o bom engajamento com a equipe e a ambientalização eficiente com as tecnologias utilizadas no LDI evidenciam o comprometimento, o senso de responsabilidade e o esforço do mesmo para o sucesso do projeto. </w:t>
+      </w:r>
+    </w:p>
+    <w:p>
+      <w:pPr>
+        <w:spacing w:line="360" w:lineRule="auto"/>
+        <w:rPr>
+          <w:rFonts w:ascii="Arial" w:hAnsi="Arial" w:cs="Arial"/>
+          <w:sz w:val="24"/>
+          <w:szCs w:val="24"/>
+        </w:rPr>
+      </w:pPr>
+    </w:p>
+    <w:p>
+      <w:pPr>
+        <w:spacing w:line="360" w:lineRule="auto"/>
+        <w:rPr>
+          <w:rFonts w:ascii="Arial" w:hAnsi="Arial" w:cs="Arial"/>
+          <w:sz w:val="24"/>
+          <w:szCs w:val="24"/>
+        </w:rPr>
+      </w:pPr>
+    </w:p>
+    <w:p>
+      <w:pPr>
+        <w:spacing w:line="360" w:lineRule="auto"/>
+        <w:jc w:val="right"/>
+        <w:rPr>
+          <w:rFonts w:ascii="Arial" w:hAnsi="Arial" w:cs="Arial"/>
+          <w:b/>
+          <w:bCs/>
+          <w:sz w:val="24"/>
+          <w:szCs w:val="24"/>
+        </w:rPr>
+      </w:pPr>
+    </w:p>
+    <w:p>
+      <w:pPr>
+        <w:spacing w:line="360" w:lineRule="auto"/>
+        <w:jc w:val="right"/>
+        <w:rPr>
+          <w:rFonts w:ascii="Arial" w:hAnsi="Arial" w:cs="Arial"/>
+          <w:b/>
+          <w:bCs/>
+          <w:sz w:val="24"/>
+          <w:szCs w:val="24"/>
+        </w:rPr>
+      </w:pPr>
+      <w:r>
+        <w:rPr>
+          <w:rFonts w:ascii="Arial" w:hAnsi="Arial" w:cs="Arial"/>
+          <w:b/>
+          <w:bCs/>
+          <w:sz w:val="24"/>
+          <w:szCs w:val="24"/>
+        </w:rPr>
+        <w:t>3</w:t>
+      </w:r>
     </w:p>
     <w:p>
       <w:pPr>
@@ -1302,7 +1535,408 @@
           <w:sz w:val="28"/>
           <w:szCs w:val="28"/>
         </w:rPr>
+        <w:lastRenderedPageBreak/>
         <w:t>CONCLUSÃO</w:t>
+      </w:r>
+    </w:p>
+    <w:p>
+      <w:pPr>
+        <w:spacing w:line="360" w:lineRule="auto"/>
+        <w:rPr>
+          <w:rFonts w:ascii="Arial" w:hAnsi="Arial" w:cs="Arial"/>
+          <w:sz w:val="24"/>
+          <w:szCs w:val="24"/>
+        </w:rPr>
+      </w:pPr>
+      <w:r>
+        <w:rPr>
+          <w:rFonts w:ascii="Arial" w:hAnsi="Arial" w:cs="Arial"/>
+          <w:sz w:val="24"/>
+          <w:szCs w:val="24"/>
+        </w:rPr>
+        <w:t xml:space="preserve">A experiência no campo de estágio desempenhou um papel fundamental no aprimoramento das minhas habilidades interpessoais e no desenvolvimento do meu profissionalismo. Durante o estágio, tive a oportunidade de interagir com colegas, colaboradores e profissionais do Centro de Pesquisa, Desenvolvimento e Inovação - LDI Dell, o que me permitiu aprimorar minhas habilidades de comunicação, trabalho em equipe e resolução de problemas. </w:t>
+      </w:r>
+    </w:p>
+    <w:p>
+      <w:pPr>
+        <w:spacing w:line="360" w:lineRule="auto"/>
+        <w:rPr>
+          <w:rFonts w:ascii="Arial" w:hAnsi="Arial" w:cs="Arial"/>
+          <w:sz w:val="24"/>
+          <w:szCs w:val="24"/>
+        </w:rPr>
+      </w:pPr>
+      <w:r>
+        <w:rPr>
+          <w:rFonts w:ascii="Arial" w:hAnsi="Arial" w:cs="Arial"/>
+          <w:sz w:val="24"/>
+          <w:szCs w:val="24"/>
+        </w:rPr>
+        <w:t>Além disso, a vivência prática no ambiente profissional proporcionou um maior entendimento das expectativas e demandas do mercado de trabalho, contribuindo significativamente para o meu crescimento tanto pessoal quanto profissional</w:t>
+      </w:r>
+      <w:r>
+        <w:rPr>
+          <w:rFonts w:ascii="Arial" w:hAnsi="Arial" w:cs="Arial"/>
+          <w:sz w:val="24"/>
+          <w:szCs w:val="24"/>
+        </w:rPr>
+        <w:t>.</w:t>
+      </w:r>
+    </w:p>
+    <w:p>
+      <w:pPr>
+        <w:spacing w:line="360" w:lineRule="auto"/>
+        <w:rPr>
+          <w:rFonts w:ascii="Arial" w:hAnsi="Arial" w:cs="Arial"/>
+          <w:sz w:val="24"/>
+          <w:szCs w:val="24"/>
+        </w:rPr>
+      </w:pPr>
+    </w:p>
+    <w:p>
+      <w:pPr>
+        <w:spacing w:line="360" w:lineRule="auto"/>
+        <w:rPr>
+          <w:rFonts w:ascii="Arial" w:hAnsi="Arial" w:cs="Arial"/>
+          <w:sz w:val="24"/>
+          <w:szCs w:val="24"/>
+        </w:rPr>
+      </w:pPr>
+    </w:p>
+    <w:p>
+      <w:pPr>
+        <w:spacing w:line="360" w:lineRule="auto"/>
+        <w:rPr>
+          <w:rFonts w:ascii="Arial" w:hAnsi="Arial" w:cs="Arial"/>
+          <w:sz w:val="24"/>
+          <w:szCs w:val="24"/>
+        </w:rPr>
+      </w:pPr>
+    </w:p>
+    <w:p>
+      <w:pPr>
+        <w:spacing w:line="360" w:lineRule="auto"/>
+        <w:rPr>
+          <w:rFonts w:ascii="Arial" w:hAnsi="Arial" w:cs="Arial"/>
+          <w:sz w:val="24"/>
+          <w:szCs w:val="24"/>
+        </w:rPr>
+      </w:pPr>
+    </w:p>
+    <w:p>
+      <w:pPr>
+        <w:spacing w:line="360" w:lineRule="auto"/>
+        <w:rPr>
+          <w:rFonts w:ascii="Arial" w:hAnsi="Arial" w:cs="Arial"/>
+          <w:sz w:val="24"/>
+          <w:szCs w:val="24"/>
+        </w:rPr>
+      </w:pPr>
+    </w:p>
+    <w:p>
+      <w:pPr>
+        <w:spacing w:line="360" w:lineRule="auto"/>
+        <w:rPr>
+          <w:rFonts w:ascii="Arial" w:hAnsi="Arial" w:cs="Arial"/>
+          <w:sz w:val="24"/>
+          <w:szCs w:val="24"/>
+        </w:rPr>
+      </w:pPr>
+    </w:p>
+    <w:p>
+      <w:pPr>
+        <w:spacing w:line="360" w:lineRule="auto"/>
+        <w:rPr>
+          <w:rFonts w:ascii="Arial" w:hAnsi="Arial" w:cs="Arial"/>
+          <w:sz w:val="24"/>
+          <w:szCs w:val="24"/>
+        </w:rPr>
+      </w:pPr>
+    </w:p>
+    <w:p>
+      <w:pPr>
+        <w:spacing w:line="360" w:lineRule="auto"/>
+        <w:rPr>
+          <w:rFonts w:ascii="Arial" w:hAnsi="Arial" w:cs="Arial"/>
+          <w:sz w:val="24"/>
+          <w:szCs w:val="24"/>
+        </w:rPr>
+      </w:pPr>
+    </w:p>
+    <w:p>
+      <w:pPr>
+        <w:spacing w:line="360" w:lineRule="auto"/>
+        <w:rPr>
+          <w:rFonts w:ascii="Arial" w:hAnsi="Arial" w:cs="Arial"/>
+          <w:sz w:val="24"/>
+          <w:szCs w:val="24"/>
+        </w:rPr>
+      </w:pPr>
+    </w:p>
+    <w:p>
+      <w:pPr>
+        <w:spacing w:line="360" w:lineRule="auto"/>
+        <w:rPr>
+          <w:rFonts w:ascii="Arial" w:hAnsi="Arial" w:cs="Arial"/>
+          <w:sz w:val="24"/>
+          <w:szCs w:val="24"/>
+        </w:rPr>
+      </w:pPr>
+    </w:p>
+    <w:p>
+      <w:pPr>
+        <w:spacing w:line="360" w:lineRule="auto"/>
+        <w:rPr>
+          <w:rFonts w:ascii="Arial" w:hAnsi="Arial" w:cs="Arial"/>
+          <w:sz w:val="24"/>
+          <w:szCs w:val="24"/>
+        </w:rPr>
+      </w:pPr>
+    </w:p>
+    <w:p>
+      <w:pPr>
+        <w:spacing w:line="360" w:lineRule="auto"/>
+        <w:rPr>
+          <w:rFonts w:ascii="Arial" w:hAnsi="Arial" w:cs="Arial"/>
+          <w:sz w:val="24"/>
+          <w:szCs w:val="24"/>
+        </w:rPr>
+      </w:pPr>
+    </w:p>
+    <w:p>
+      <w:pPr>
+        <w:spacing w:line="360" w:lineRule="auto"/>
+        <w:rPr>
+          <w:rFonts w:ascii="Arial" w:hAnsi="Arial" w:cs="Arial"/>
+          <w:sz w:val="24"/>
+          <w:szCs w:val="24"/>
+        </w:rPr>
+      </w:pPr>
+    </w:p>
+    <w:p>
+      <w:pPr>
+        <w:spacing w:line="360" w:lineRule="auto"/>
+        <w:rPr>
+          <w:rFonts w:ascii="Arial" w:hAnsi="Arial" w:cs="Arial"/>
+          <w:sz w:val="24"/>
+          <w:szCs w:val="24"/>
+        </w:rPr>
+      </w:pPr>
+    </w:p>
+    <w:p>
+      <w:pPr>
+        <w:spacing w:line="360" w:lineRule="auto"/>
+        <w:rPr>
+          <w:rFonts w:ascii="Arial" w:hAnsi="Arial" w:cs="Arial"/>
+          <w:sz w:val="24"/>
+          <w:szCs w:val="24"/>
+        </w:rPr>
+      </w:pPr>
+    </w:p>
+    <w:p>
+      <w:pPr>
+        <w:spacing w:line="360" w:lineRule="auto"/>
+        <w:jc w:val="right"/>
+        <w:rPr>
+          <w:rFonts w:ascii="Arial" w:hAnsi="Arial" w:cs="Arial"/>
+          <w:b/>
+          <w:bCs/>
+          <w:sz w:val="24"/>
+          <w:szCs w:val="24"/>
+        </w:rPr>
+      </w:pPr>
+      <w:r>
+        <w:rPr>
+          <w:rFonts w:ascii="Arial" w:hAnsi="Arial" w:cs="Arial"/>
+          <w:b/>
+          <w:bCs/>
+          <w:sz w:val="24"/>
+          <w:szCs w:val="24"/>
+        </w:rPr>
+        <w:t>4</w:t>
+      </w:r>
+    </w:p>
+    <w:p>
+      <w:pPr>
+        <w:spacing w:line="360" w:lineRule="auto"/>
+        <w:jc w:val="center"/>
+        <w:rPr>
+          <w:rFonts w:ascii="Arial" w:hAnsi="Arial" w:cs="Arial"/>
+          <w:sz w:val="24"/>
+          <w:szCs w:val="24"/>
+        </w:rPr>
+      </w:pPr>
+      <w:r>
+        <w:rPr>
+          <w:rFonts w:ascii="Arial" w:hAnsi="Arial" w:cs="Arial"/>
+          <w:noProof/>
+          <w:sz w:val="24"/>
+          <w:szCs w:val="24"/>
+        </w:rPr>
+        <w:lastRenderedPageBreak/>
+        <w:drawing>
+          <wp:inline distT="0" distB="0" distL="0" distR="0" wp14:anchorId="7DC42003" wp14:editId="16037DD3">
+            <wp:extent cx="2072640" cy="1642849"/>
+            <wp:effectExtent l="0" t="0" r="3810" b="0"/>
+            <wp:docPr id="473289466" name="Imagem 473289466"/>
+            <wp:cNvGraphicFramePr>
+              <a:graphicFrameLocks xmlns:a="http://schemas.openxmlformats.org/drawingml/2006/main" noChangeAspect="1"/>
+            </wp:cNvGraphicFramePr>
+            <a:graphic xmlns:a="http://schemas.openxmlformats.org/drawingml/2006/main">
+              <a:graphicData uri="http://schemas.openxmlformats.org/drawingml/2006/picture">
+                <pic:pic xmlns:pic="http://schemas.openxmlformats.org/drawingml/2006/picture">
+                  <pic:nvPicPr>
+                    <pic:cNvPr id="877403675" name="Imagem 877403675"/>
+                    <pic:cNvPicPr/>
+                  </pic:nvPicPr>
+                  <pic:blipFill>
+                    <a:blip r:embed="rId6" cstate="print">
+                      <a:extLst>
+                        <a:ext uri="{28A0092B-C50C-407E-A947-70E740481C1C}">
+                          <a14:useLocalDpi xmlns:a14="http://schemas.microsoft.com/office/drawing/2010/main" val="0"/>
+                        </a:ext>
+                      </a:extLst>
+                    </a:blip>
+                    <a:stretch>
+                      <a:fillRect/>
+                    </a:stretch>
+                  </pic:blipFill>
+                  <pic:spPr>
+                    <a:xfrm>
+                      <a:off x="0" y="0"/>
+                      <a:ext cx="2098015" cy="1662962"/>
+                    </a:xfrm>
+                    <a:prstGeom prst="rect">
+                      <a:avLst/>
+                    </a:prstGeom>
+                  </pic:spPr>
+                </pic:pic>
+              </a:graphicData>
+            </a:graphic>
+          </wp:inline>
+        </w:drawing>
+      </w:r>
+    </w:p>
+    <w:p>
+      <w:pPr>
+        <w:spacing w:line="360" w:lineRule="auto"/>
+        <w:rPr>
+          <w:rFonts w:ascii="Arial" w:hAnsi="Arial" w:cs="Arial"/>
+          <w:sz w:val="24"/>
+          <w:szCs w:val="24"/>
+        </w:rPr>
+      </w:pPr>
+    </w:p>
+    <w:p>
+      <w:pPr>
+        <w:spacing w:line="360" w:lineRule="auto"/>
+        <w:rPr>
+          <w:rFonts w:ascii="Arial" w:hAnsi="Arial" w:cs="Arial"/>
+          <w:sz w:val="24"/>
+          <w:szCs w:val="24"/>
+        </w:rPr>
+      </w:pPr>
+    </w:p>
+    <w:p>
+      <w:pPr>
+        <w:spacing w:line="360" w:lineRule="auto"/>
+        <w:rPr>
+          <w:rFonts w:ascii="Arial" w:hAnsi="Arial" w:cs="Arial"/>
+          <w:sz w:val="24"/>
+          <w:szCs w:val="24"/>
+        </w:rPr>
+      </w:pPr>
+    </w:p>
+    <w:p>
+      <w:pPr>
+        <w:spacing w:line="360" w:lineRule="auto"/>
+        <w:rPr>
+          <w:rFonts w:ascii="Arial" w:hAnsi="Arial" w:cs="Arial"/>
+          <w:sz w:val="24"/>
+          <w:szCs w:val="24"/>
+        </w:rPr>
+      </w:pPr>
+    </w:p>
+    <w:p>
+      <w:pPr>
+        <w:spacing w:line="360" w:lineRule="auto"/>
+        <w:rPr>
+          <w:rFonts w:ascii="Arial" w:hAnsi="Arial" w:cs="Arial"/>
+          <w:sz w:val="24"/>
+          <w:szCs w:val="24"/>
+        </w:rPr>
+      </w:pPr>
+    </w:p>
+    <w:p>
+      <w:pPr>
+        <w:spacing w:after="0" w:line="240" w:lineRule="auto"/>
+        <w:rPr>
+          <w:rFonts w:ascii="Arial" w:hAnsi="Arial" w:cs="Arial"/>
+          <w:sz w:val="24"/>
+          <w:szCs w:val="24"/>
+        </w:rPr>
+      </w:pPr>
+      <w:r>
+        <w:rPr>
+          <w:rFonts w:ascii="Arial" w:eastAsia="Times New Roman" w:hAnsi="Arial" w:cs="Arial"/>
+          <w:sz w:val="24"/>
+          <w:szCs w:val="24"/>
+        </w:rPr>
+        <w:t>_______________________________</w:t>
+      </w:r>
+      <w:r>
+        <w:rPr>
+          <w:rFonts w:ascii="Arial" w:eastAsia="Times New Roman" w:hAnsi="Arial" w:cs="Arial"/>
+          <w:sz w:val="24"/>
+          <w:szCs w:val="24"/>
+        </w:rPr>
+        <w:t>__________</w:t>
+      </w:r>
+      <w:r>
+        <w:rPr>
+          <w:rFonts w:ascii="Arial" w:eastAsia="Times New Roman" w:hAnsi="Arial" w:cs="Arial"/>
+          <w:sz w:val="24"/>
+          <w:szCs w:val="24"/>
+        </w:rPr>
+        <w:t xml:space="preserve">           </w:t>
+      </w:r>
+      <w:r>
+        <w:rPr>
+          <w:rFonts w:ascii="Arial" w:eastAsia="Times New Roman" w:hAnsi="Arial" w:cs="Arial"/>
+          <w:sz w:val="24"/>
+          <w:szCs w:val="24"/>
+        </w:rPr>
+        <w:t>Data: ____/____/_______</w:t>
+      </w:r>
+    </w:p>
+    <w:p>
+      <w:pPr>
+        <w:spacing w:after="0" w:line="240" w:lineRule="auto"/>
+        <w:rPr>
+          <w:rFonts w:ascii="Arial" w:hAnsi="Arial" w:cs="Arial"/>
+        </w:rPr>
+      </w:pPr>
+      <w:r>
+        <w:rPr>
+          <w:rFonts w:ascii="Arial" w:hAnsi="Arial" w:cs="Arial"/>
+          <w:sz w:val="24"/>
+          <w:szCs w:val="24"/>
+        </w:rPr>
+        <w:t xml:space="preserve">                  </w:t>
+      </w:r>
+      <w:r>
+        <w:rPr>
+          <w:rFonts w:ascii="Arial" w:hAnsi="Arial" w:cs="Arial"/>
+          <w:sz w:val="24"/>
+          <w:szCs w:val="24"/>
+        </w:rPr>
+        <w:t xml:space="preserve">    </w:t>
+      </w:r>
+      <w:r>
+        <w:rPr>
+          <w:rFonts w:ascii="Arial" w:hAnsi="Arial" w:cs="Arial"/>
+        </w:rPr>
+        <w:t>Assinatura do estagiário</w:t>
       </w:r>
     </w:p>
     <w:p>
@@ -1386,6 +2020,127 @@
     </w:sectPr>
   </w:body>
 </w:document>
+</file>
+
+<file path=word/numbering.xml><?xml version="1.0" encoding="utf-8"?>
+<w:numbering xmlns:wpc="http://schemas.microsoft.com/office/word/2010/wordprocessingCanvas" xmlns:cx="http://schemas.microsoft.com/office/drawing/2014/chartex" xmlns:cx1="http://schemas.microsoft.com/office/drawing/2015/9/8/chartex" xmlns:cx2="http://schemas.microsoft.com/office/drawing/2015/10/21/chartex" xmlns:cx3="http://schemas.microsoft.com/office/drawing/2016/5/9/chartex" xmlns:cx4="http://schemas.microsoft.com/office/drawing/2016/5/10/chartex" xmlns:cx5="http://schemas.microsoft.com/office/drawing/2016/5/11/chartex" xmlns:cx6="http://schemas.microsoft.com/office/drawing/2016/5/12/chartex" xmlns:cx7="http://schemas.microsoft.com/office/drawing/2016/5/13/chartex" xmlns:cx8="http://schemas.microsoft.com/office/drawing/2016/5/14/chartex" xmlns:mc="http://schemas.openxmlformats.org/markup-compatibility/2006" xmlns:aink="http://schemas.microsoft.com/office/drawing/2016/ink" xmlns:am3d="http://schemas.microsoft.com/office/drawing/2017/model3d" xmlns:o="urn:schemas-microsoft-com:office:office" xmlns:oel="http://schemas.microsoft.com/office/2019/extlst" xmlns:r="http://schemas.openxmlformats.org/officeDocument/2006/relationships" xmlns:m="http://schemas.openxmlformats.org/officeDocument/2006/math" xmlns:v="urn:schemas-microsoft-com:vml" xmlns:wp14="http://schemas.microsoft.com/office/word/2010/wordprocessingDrawing" xmlns:wp="http://schemas.openxmlformats.org/drawingml/2006/wordprocessingDrawing" xmlns:w10="urn:schemas-microsoft-com:office:word" xmlns:w="http://schemas.openxmlformats.org/wordprocessingml/2006/main" xmlns:w14="http://schemas.microsoft.com/office/word/2010/wordml" xmlns:w15="http://schemas.microsoft.com/office/word/2012/wordml" xmlns:w16cex="http://schemas.microsoft.com/office/word/2018/wordml/cex" xmlns:w16cid="http://schemas.microsoft.com/office/word/2016/wordml/cid" xmlns:w16="http://schemas.microsoft.com/office/word/2018/wordml" xmlns:w16sdtdh="http://schemas.microsoft.com/office/word/2020/wordml/sdtdatahash" xmlns:w16se="http://schemas.microsoft.com/office/word/2015/wordml/symex" xmlns:wpg="http://schemas.microsoft.com/office/word/2010/wordprocessingGroup" xmlns:wpi="http://schemas.microsoft.com/office/word/2010/wordprocessingInk" xmlns:wne="http://schemas.microsoft.com/office/word/2006/wordml" xmlns:wps="http://schemas.microsoft.com/office/word/2010/wordprocessingShape" mc:Ignorable="w14 w15 w16se w16cid w16 w16cex w16sdtdh wp14">
+  <w:abstractNum w:abstractNumId="0" w15:restartNumberingAfterBreak="0">
+    <w:nsid w:val="0514127A"/>
+    <w:multiLevelType w:val="multilevel"/>
+    <w:tmpl w:val="861445E4"/>
+    <w:lvl w:ilvl="0">
+      <w:start w:val="1"/>
+      <w:numFmt w:val="decimal"/>
+      <w:lvlText w:val="%1"/>
+      <w:lvlJc w:val="left"/>
+      <w:pPr>
+        <w:ind w:left="468" w:hanging="468"/>
+      </w:pPr>
+      <w:rPr>
+        <w:rFonts w:hint="default"/>
+      </w:rPr>
+    </w:lvl>
+    <w:lvl w:ilvl="1">
+      <w:start w:val="1"/>
+      <w:numFmt w:val="decimal"/>
+      <w:lvlText w:val="%1.%2"/>
+      <w:lvlJc w:val="left"/>
+      <w:pPr>
+        <w:ind w:left="720" w:hanging="720"/>
+      </w:pPr>
+      <w:rPr>
+        <w:rFonts w:hint="default"/>
+      </w:rPr>
+    </w:lvl>
+    <w:lvl w:ilvl="2">
+      <w:start w:val="1"/>
+      <w:numFmt w:val="decimal"/>
+      <w:lvlText w:val="%1.%2.%3"/>
+      <w:lvlJc w:val="left"/>
+      <w:pPr>
+        <w:ind w:left="720" w:hanging="720"/>
+      </w:pPr>
+      <w:rPr>
+        <w:rFonts w:hint="default"/>
+      </w:rPr>
+    </w:lvl>
+    <w:lvl w:ilvl="3">
+      <w:start w:val="1"/>
+      <w:numFmt w:val="decimal"/>
+      <w:lvlText w:val="%1.%2.%3.%4"/>
+      <w:lvlJc w:val="left"/>
+      <w:pPr>
+        <w:ind w:left="1080" w:hanging="1080"/>
+      </w:pPr>
+      <w:rPr>
+        <w:rFonts w:hint="default"/>
+      </w:rPr>
+    </w:lvl>
+    <w:lvl w:ilvl="4">
+      <w:start w:val="1"/>
+      <w:numFmt w:val="decimal"/>
+      <w:lvlText w:val="%1.%2.%3.%4.%5"/>
+      <w:lvlJc w:val="left"/>
+      <w:pPr>
+        <w:ind w:left="1440" w:hanging="1440"/>
+      </w:pPr>
+      <w:rPr>
+        <w:rFonts w:hint="default"/>
+      </w:rPr>
+    </w:lvl>
+    <w:lvl w:ilvl="5">
+      <w:start w:val="1"/>
+      <w:numFmt w:val="decimal"/>
+      <w:lvlText w:val="%1.%2.%3.%4.%5.%6"/>
+      <w:lvlJc w:val="left"/>
+      <w:pPr>
+        <w:ind w:left="1440" w:hanging="1440"/>
+      </w:pPr>
+      <w:rPr>
+        <w:rFonts w:hint="default"/>
+      </w:rPr>
+    </w:lvl>
+    <w:lvl w:ilvl="6">
+      <w:start w:val="1"/>
+      <w:numFmt w:val="decimal"/>
+      <w:lvlText w:val="%1.%2.%3.%4.%5.%6.%7"/>
+      <w:lvlJc w:val="left"/>
+      <w:pPr>
+        <w:ind w:left="1800" w:hanging="1800"/>
+      </w:pPr>
+      <w:rPr>
+        <w:rFonts w:hint="default"/>
+      </w:rPr>
+    </w:lvl>
+    <w:lvl w:ilvl="7">
+      <w:start w:val="1"/>
+      <w:numFmt w:val="decimal"/>
+      <w:lvlText w:val="%1.%2.%3.%4.%5.%6.%7.%8"/>
+      <w:lvlJc w:val="left"/>
+      <w:pPr>
+        <w:ind w:left="1800" w:hanging="1800"/>
+      </w:pPr>
+      <w:rPr>
+        <w:rFonts w:hint="default"/>
+      </w:rPr>
+    </w:lvl>
+    <w:lvl w:ilvl="8">
+      <w:start w:val="1"/>
+      <w:numFmt w:val="decimal"/>
+      <w:lvlText w:val="%1.%2.%3.%4.%5.%6.%7.%8.%9"/>
+      <w:lvlJc w:val="left"/>
+      <w:pPr>
+        <w:ind w:left="2160" w:hanging="2160"/>
+      </w:pPr>
+      <w:rPr>
+        <w:rFonts w:hint="default"/>
+      </w:rPr>
+    </w:lvl>
+  </w:abstractNum>
+  <w:num w:numId="1" w16cid:durableId="1198813391">
+    <w:abstractNumId w:val="0"/>
+  </w:num>
+</w:numbering>
 </file>
 
 <file path=word/styles.xml><?xml version="1.0" encoding="utf-8"?>
@@ -1815,6 +2570,17 @@
     <w:semiHidden/>
     <w:unhideWhenUsed/>
   </w:style>
+  <w:style w:type="paragraph" w:styleId="PargrafodaLista">
+    <w:name w:val="List Paragraph"/>
+    <w:basedOn w:val="Normal"/>
+    <w:uiPriority w:val="34"/>
+    <w:qFormat/>
+    <w:rsid w:val="00D31F75"/>
+    <w:pPr>
+      <w:ind w:left="720"/>
+      <w:contextualSpacing/>
+    </w:pPr>
+  </w:style>
 </w:styles>
 </file>
 

</xml_diff>